<commit_message>
ItemTable in Table. Wrapping table full size.
</commit_message>
<xml_diff>
--- a/TsSoft.Docx.TemplateEngine.Test/ItemTableDemo.docx
+++ b/TsSoft.Docx.TemplateEngine.Test/ItemTableDemo.docx
@@ -272,18 +272,17 @@
                   </w:rPr>
                   <w:t>./</w:t>
                 </w:r>
-                <w:hyperlink r:id="rId4" w:anchor="a83596e3195eb686ea1ab66138fc5b962" w:history="1">
-                  <w:r>
-                    <w:rPr>
-                      <w:rStyle w:val="a4"/>
-                      <w:rFonts w:ascii="Times New Roman" w:hAnsi="Times New Roman" w:cs="Times New Roman"/>
-                      <w:bCs/>
-                      <w:sz w:val="24"/>
-                      <w:szCs w:val="24"/>
-                    </w:rPr>
-                    <w:t>BudgetType</w:t>
-                  </w:r>
-                </w:hyperlink>
+                <w:proofErr w:type="spellStart"/>
+                <w:r>
+                  <w:rPr>
+                    <w:rFonts w:ascii="Times New Roman" w:hAnsi="Times New Roman" w:cs="Times New Roman"/>
+                    <w:bCs/>
+                    <w:sz w:val="24"/>
+                    <w:szCs w:val="24"/>
+                  </w:rPr>
+                  <w:t>BudgetType</w:t>
+                </w:r>
+                <w:proofErr w:type="spellEnd"/>
               </w:sdtContent>
             </w:sdt>
           </w:p>
@@ -329,17 +328,7 @@
                 </w:r>
                 <w:proofErr w:type="spellStart"/>
                 <w:r>
-                  <w:fldChar w:fldCharType="begin"/>
-                </w:r>
-                <w:r>
-                  <w:instrText>HYPERLINK "file:///C:\\Materials\\%D0%9F%D1%80%D0%BE%D0%B5%D0%BA%D1%82%D1%8B\\%D0%9A%D0%A1%D0%9F\\%D0%9C%D0%B0%D0%BA%D0%B5%D1%82%D1%8B\\%D1%88%D0%B0%D0%B1%D0%BB%D0%BE%D0%BD%D1%8B\\%D0%B2%20%D0%BF%D0%BE%D0%BC%D0%BE%D1%89%D1%8C\\%D0%A8%D0%B0%D0%B1%D0%BB%D0%BE%D0%BD%D0%B8%D0%B7%D0%B0%D1%82%D0%BE%D1%80_%D0%A0%D1%8F%D0%B7%D0%B0%D0%BD%D1%8C\\%D0%BC%D0%BE%D0%B4%D0%B5%D0%BB%D1%8C\\FullDocxModelsDocumentation%2025.01.2015\\html\\class_kspm_1_1_logic_1_1_docx_generation_1_1_full_docx_models_1_1_plan_events_1_1_plan_event_org92675622094f62b0decc6ffeb700703e.html" \l "ae9b57a75085d74a65cec446610258965"</w:instrText>
-                </w:r>
-                <w:r>
-                  <w:fldChar w:fldCharType="separate"/>
-                </w:r>
-                <w:r>
                   <w:rPr>
-                    <w:rStyle w:val="a4"/>
                     <w:rFonts w:ascii="Times New Roman" w:hAnsi="Times New Roman" w:cs="Times New Roman"/>
                     <w:bCs/>
                     <w:sz w:val="24"/>
@@ -348,9 +337,6 @@
                   <w:t>Kbk</w:t>
                 </w:r>
                 <w:proofErr w:type="spellEnd"/>
-                <w:r>
-                  <w:fldChar w:fldCharType="end"/>
-                </w:r>
               </w:sdtContent>
             </w:sdt>
           </w:p>
@@ -947,7 +933,7 @@
       <w:docPartBody>
         <w:p>
           <w:pPr>
-            <w:pStyle w:val="0D2D06B1739E462BBC445093AE2F4D192"/>
+            <w:pStyle w:val="0D2D06B1739E462BBC445093AE2F4D193"/>
           </w:pPr>
           <w:r>
             <w:rPr>
@@ -1005,7 +991,7 @@
       <w:docPartBody>
         <w:p>
           <w:pPr>
-            <w:pStyle w:val="BE0D57A3C4BD42BAB42ECAED3D4010781"/>
+            <w:pStyle w:val="BE0D57A3C4BD42BAB42ECAED3D4010782"/>
           </w:pPr>
           <w:r>
             <w:rPr>
@@ -1048,7 +1034,7 @@
       <w:docPartBody>
         <w:p>
           <w:pPr>
-            <w:pStyle w:val="FA00AF3089F746C0B7B9FFB7C79262A81"/>
+            <w:pStyle w:val="FA00AF3089F746C0B7B9FFB7C79262A82"/>
           </w:pPr>
           <w:r>
             <w:rPr>
@@ -1091,7 +1077,7 @@
       <w:docPartBody>
         <w:p>
           <w:pPr>
-            <w:pStyle w:val="6785000C7C334628B8AF8D9DAA166A6E1"/>
+            <w:pStyle w:val="6785000C7C334628B8AF8D9DAA166A6E2"/>
           </w:pPr>
           <w:r>
             <w:rPr>
@@ -1142,7 +1128,7 @@
       <w:docPartBody>
         <w:p>
           <w:pPr>
-            <w:pStyle w:val="159CBEC2C3BE4657BB48A09E025FEA471"/>
+            <w:pStyle w:val="159CBEC2C3BE4657BB48A09E025FEA472"/>
           </w:pPr>
           <w:r>
             <w:rPr>
@@ -1175,7 +1161,7 @@
       <w:docPartBody>
         <w:p>
           <w:pPr>
-            <w:pStyle w:val="D397F00E4A0A427FB53F1B5234CD8D3F"/>
+            <w:pStyle w:val="D397F00E4A0A427FB53F1B5234CD8D3F1"/>
           </w:pPr>
           <w:r>
             <w:rPr>
@@ -1208,7 +1194,7 @@
       <w:docPartBody>
         <w:p>
           <w:pPr>
-            <w:pStyle w:val="01694D12267A4F3C9FC5C1A57830345A"/>
+            <w:pStyle w:val="01694D12267A4F3C9FC5C1A57830345A1"/>
           </w:pPr>
           <w:r>
             <w:rPr>
@@ -1274,6 +1260,7 @@
     <w:rsid w:val="0006690C"/>
     <w:rsid w:val="005F4332"/>
     <w:rsid w:val="0094044E"/>
+    <w:rsid w:val="00A7403C"/>
     <w:rsid w:val="00DE511C"/>
   </w:rsids>
   <m:mathPr>
@@ -1503,7 +1490,7 @@
     <w:uiPriority w:val="99"/>
     <w:semiHidden/>
     <w:unhideWhenUsed/>
-    <w:rsid w:val="00DE511C"/>
+    <w:rsid w:val="00A7403C"/>
     <w:rPr>
       <w:color w:val="0000FF"/>
       <w:u w:val="single"/>
@@ -1550,7 +1537,7 @@
     <w:basedOn w:val="a0"/>
     <w:uiPriority w:val="99"/>
     <w:semiHidden/>
-    <w:rsid w:val="00DE511C"/>
+    <w:rsid w:val="00A7403C"/>
     <w:rPr>
       <w:color w:val="808080"/>
     </w:rPr>
@@ -1924,6 +1911,83 @@
   <w:style w:type="paragraph" w:customStyle="1" w:styleId="0D2D06B1739E462BBC445093AE2F4D192">
     <w:name w:val="0D2D06B1739E462BBC445093AE2F4D192"/>
     <w:rsid w:val="00DE511C"/>
+    <w:pPr>
+      <w:spacing w:after="160" w:line="259" w:lineRule="auto"/>
+    </w:pPr>
+    <w:rPr>
+      <w:rFonts w:eastAsiaTheme="minorHAnsi"/>
+      <w:lang w:eastAsia="en-US"/>
+    </w:rPr>
+  </w:style>
+  <w:style w:type="paragraph" w:customStyle="1" w:styleId="BE0D57A3C4BD42BAB42ECAED3D4010782">
+    <w:name w:val="BE0D57A3C4BD42BAB42ECAED3D4010782"/>
+    <w:rsid w:val="00A7403C"/>
+    <w:pPr>
+      <w:spacing w:after="160" w:line="259" w:lineRule="auto"/>
+    </w:pPr>
+    <w:rPr>
+      <w:rFonts w:eastAsiaTheme="minorHAnsi"/>
+      <w:lang w:eastAsia="en-US"/>
+    </w:rPr>
+  </w:style>
+  <w:style w:type="paragraph" w:customStyle="1" w:styleId="FA00AF3089F746C0B7B9FFB7C79262A82">
+    <w:name w:val="FA00AF3089F746C0B7B9FFB7C79262A82"/>
+    <w:rsid w:val="00A7403C"/>
+    <w:pPr>
+      <w:spacing w:after="160" w:line="259" w:lineRule="auto"/>
+    </w:pPr>
+    <w:rPr>
+      <w:rFonts w:eastAsiaTheme="minorHAnsi"/>
+      <w:lang w:eastAsia="en-US"/>
+    </w:rPr>
+  </w:style>
+  <w:style w:type="paragraph" w:customStyle="1" w:styleId="D397F00E4A0A427FB53F1B5234CD8D3F1">
+    <w:name w:val="D397F00E4A0A427FB53F1B5234CD8D3F1"/>
+    <w:rsid w:val="00A7403C"/>
+    <w:pPr>
+      <w:spacing w:after="160" w:line="259" w:lineRule="auto"/>
+    </w:pPr>
+    <w:rPr>
+      <w:rFonts w:eastAsiaTheme="minorHAnsi"/>
+      <w:lang w:eastAsia="en-US"/>
+    </w:rPr>
+  </w:style>
+  <w:style w:type="paragraph" w:customStyle="1" w:styleId="159CBEC2C3BE4657BB48A09E025FEA472">
+    <w:name w:val="159CBEC2C3BE4657BB48A09E025FEA472"/>
+    <w:rsid w:val="00A7403C"/>
+    <w:pPr>
+      <w:spacing w:after="160" w:line="259" w:lineRule="auto"/>
+    </w:pPr>
+    <w:rPr>
+      <w:rFonts w:eastAsiaTheme="minorHAnsi"/>
+      <w:lang w:eastAsia="en-US"/>
+    </w:rPr>
+  </w:style>
+  <w:style w:type="paragraph" w:customStyle="1" w:styleId="01694D12267A4F3C9FC5C1A57830345A1">
+    <w:name w:val="01694D12267A4F3C9FC5C1A57830345A1"/>
+    <w:rsid w:val="00A7403C"/>
+    <w:pPr>
+      <w:spacing w:after="160" w:line="259" w:lineRule="auto"/>
+    </w:pPr>
+    <w:rPr>
+      <w:rFonts w:eastAsiaTheme="minorHAnsi"/>
+      <w:lang w:eastAsia="en-US"/>
+    </w:rPr>
+  </w:style>
+  <w:style w:type="paragraph" w:customStyle="1" w:styleId="6785000C7C334628B8AF8D9DAA166A6E2">
+    <w:name w:val="6785000C7C334628B8AF8D9DAA166A6E2"/>
+    <w:rsid w:val="00A7403C"/>
+    <w:pPr>
+      <w:spacing w:after="160" w:line="259" w:lineRule="auto"/>
+    </w:pPr>
+    <w:rPr>
+      <w:rFonts w:eastAsiaTheme="minorHAnsi"/>
+      <w:lang w:eastAsia="en-US"/>
+    </w:rPr>
+  </w:style>
+  <w:style w:type="paragraph" w:customStyle="1" w:styleId="0D2D06B1739E462BBC445093AE2F4D193">
+    <w:name w:val="0D2D06B1739E462BBC445093AE2F4D193"/>
+    <w:rsid w:val="00A7403C"/>
     <w:pPr>
       <w:spacing w:after="160" w:line="259" w:lineRule="auto"/>
     </w:pPr>

</xml_diff>